<commit_message>
specifications update, images folder added
</commit_message>
<xml_diff>
--- a/specs/specifications_v2_0.docx
+++ b/specs/specifications_v2_0.docx
@@ -462,8 +462,6 @@
         </w:rPr>
         <w:t>2.0</w:t>
       </w:r>
-      <w:bookmarkStart w:id="1" w:name="_GoBack"/>
-      <w:bookmarkEnd w:id="1"/>
     </w:p>
     <w:p>
       <w:pPr>
@@ -1632,13 +1630,13 @@
         </w:numPr>
         <w:spacing w:after="120"/>
       </w:pPr>
-      <w:bookmarkStart w:id="2" w:name="_Toc35632211"/>
-      <w:bookmarkStart w:id="3" w:name="_Toc340220936"/>
+      <w:bookmarkStart w:id="1" w:name="_Toc35632211"/>
+      <w:bookmarkStart w:id="2" w:name="_Toc340220936"/>
       <w:r>
         <w:lastRenderedPageBreak/>
         <w:t>Introduction</w:t>
       </w:r>
-      <w:bookmarkEnd w:id="2"/>
+      <w:bookmarkEnd w:id="1"/>
     </w:p>
     <w:p>
       <w:pPr>
@@ -1660,7 +1658,15 @@
         <w:t xml:space="preserve">The data is provided in a grid of 700 by 400 for Ozone levels in 7 different models. Furthermore, in the words of </w:t>
       </w:r>
       <w:r>
-        <w:t>Hyde, it was found that the accuracy of model ensembles can be improved up to 18% when using the DDC clustering algorithm (Hyde and Angelov 2014).</w:t>
+        <w:t xml:space="preserve">Hyde, it was found that the accuracy of model ensembles can be improved up to 18% when using the DDC clustering algorithm (Hyde and </w:t>
+      </w:r>
+      <w:proofErr w:type="spellStart"/>
+      <w:r>
+        <w:t>Angelov</w:t>
+      </w:r>
+      <w:proofErr w:type="spellEnd"/>
+      <w:r>
+        <w:t xml:space="preserve"> 2014).</w:t>
       </w:r>
       <w:r>
         <w:t xml:space="preserve"> More details about DDC algorithm can be found at </w:t>
@@ -1691,8 +1697,13 @@
       <w:r>
         <w:t xml:space="preserve"> Project is expected to use some of the big data techniques such as data streaming from the disk, parallel processing and pretty form of visualization. </w:t>
       </w:r>
-      <w:r>
-        <w:t xml:space="preserve">Matlab is a great tool to perform mathematical calculations and plot various plots, which is going to </w:t>
+      <w:proofErr w:type="spellStart"/>
+      <w:r>
+        <w:t>Matlab</w:t>
+      </w:r>
+      <w:proofErr w:type="spellEnd"/>
+      <w:r>
+        <w:t xml:space="preserve"> is a great tool to perform mathematical calculations and plot various plots, which is going to </w:t>
       </w:r>
       <w:r>
         <w:t xml:space="preserve">be used to achieve the </w:t>
@@ -1716,12 +1727,12 @@
         </w:numPr>
         <w:spacing w:before="360" w:after="120"/>
       </w:pPr>
-      <w:bookmarkStart w:id="4" w:name="_Toc35632212"/>
+      <w:bookmarkStart w:id="3" w:name="_Toc35632212"/>
+      <w:bookmarkEnd w:id="2"/>
+      <w:r>
+        <w:t>Project Requirements</w:t>
+      </w:r>
       <w:bookmarkEnd w:id="3"/>
-      <w:r>
-        <w:t>Project Requirements</w:t>
-      </w:r>
-      <w:bookmarkEnd w:id="4"/>
     </w:p>
     <w:p>
       <w:pPr>
@@ -1732,7 +1743,15 @@
         <w:t xml:space="preserve">Originally, there are 14 climate models worldwide, but for this project only 7 of them are going to be used due to the long execution time. </w:t>
       </w:r>
       <w:r>
-        <w:t>The program is expected to support the data input provided in 2 formats: NetCDF (</w:t>
+        <w:t xml:space="preserve">The program is expected to support the data input provided in 2 formats: </w:t>
+      </w:r>
+      <w:proofErr w:type="spellStart"/>
+      <w:r>
+        <w:t>NetCDF</w:t>
+      </w:r>
+      <w:proofErr w:type="spellEnd"/>
+      <w:r>
+        <w:t xml:space="preserve"> (</w:t>
       </w:r>
       <w:r>
         <w:t xml:space="preserve">standard climate </w:t>
@@ -2124,8 +2143,13 @@
               <w:t>NVIDIA GTX 1050</w:t>
             </w:r>
             <w:r>
-              <w:t xml:space="preserve"> Ti</w:t>
-            </w:r>
+              <w:t xml:space="preserve"> </w:t>
+            </w:r>
+            <w:proofErr w:type="spellStart"/>
+            <w:r>
+              <w:t>Ti</w:t>
+            </w:r>
+            <w:proofErr w:type="spellEnd"/>
           </w:p>
         </w:tc>
       </w:tr>
@@ -2195,14 +2219,14 @@
           <w:shd w:val="clear" w:color="auto" w:fill="FFFFFF"/>
         </w:rPr>
       </w:pPr>
-      <w:bookmarkStart w:id="5" w:name="_Toc340220938"/>
-      <w:bookmarkStart w:id="6" w:name="_Toc35632213"/>
+      <w:bookmarkStart w:id="4" w:name="_Toc340220938"/>
+      <w:bookmarkStart w:id="5" w:name="_Toc35632213"/>
       <w:r>
         <w:lastRenderedPageBreak/>
         <w:t>Related documents</w:t>
       </w:r>
+      <w:bookmarkEnd w:id="4"/>
       <w:bookmarkEnd w:id="5"/>
-      <w:bookmarkEnd w:id="6"/>
     </w:p>
     <w:tbl>
       <w:tblPr>
@@ -2432,8 +2456,19 @@
                 <w:color w:val="4472C4" w:themeColor="accent1"/>
                 <w:u w:val="single"/>
               </w:rPr>
-              <w:t>/flowchart.drawio</w:t>
-            </w:r>
+              <w:t>/</w:t>
+            </w:r>
+            <w:proofErr w:type="spellStart"/>
+            <w:proofErr w:type="gramStart"/>
+            <w:r>
+              <w:rPr>
+                <w:color w:val="4472C4" w:themeColor="accent1"/>
+                <w:u w:val="single"/>
+              </w:rPr>
+              <w:t>flowchart.drawio</w:t>
+            </w:r>
+            <w:proofErr w:type="spellEnd"/>
+            <w:proofErr w:type="gramEnd"/>
             <w:r>
               <w:rPr>
                 <w:color w:val="4472C4" w:themeColor="accent1"/>
@@ -2629,13 +2664,13 @@
         </w:tabs>
         <w:spacing w:before="240" w:after="120"/>
       </w:pPr>
-      <w:bookmarkStart w:id="7" w:name="_Toc340220939"/>
-      <w:bookmarkStart w:id="8" w:name="_Toc35632214"/>
+      <w:bookmarkStart w:id="6" w:name="_Toc340220939"/>
+      <w:bookmarkStart w:id="7" w:name="_Toc35632214"/>
       <w:r>
         <w:t>Terms/Acronyms and Definitions</w:t>
       </w:r>
+      <w:bookmarkEnd w:id="6"/>
       <w:bookmarkEnd w:id="7"/>
-      <w:bookmarkEnd w:id="8"/>
       <w:r>
         <w:t xml:space="preserve"> </w:t>
       </w:r>
@@ -3169,23 +3204,39 @@
         </w:numPr>
         <w:spacing w:before="360" w:after="120"/>
       </w:pPr>
-      <w:bookmarkStart w:id="9" w:name="_Toc340220940"/>
-      <w:bookmarkStart w:id="10" w:name="_Toc35632215"/>
+      <w:bookmarkStart w:id="8" w:name="_Toc340220940"/>
+      <w:bookmarkStart w:id="9" w:name="_Toc35632215"/>
       <w:r>
         <w:t>Risks and Assumptions</w:t>
       </w:r>
+      <w:bookmarkEnd w:id="8"/>
       <w:bookmarkEnd w:id="9"/>
-      <w:bookmarkEnd w:id="10"/>
     </w:p>
     <w:p>
       <w:pPr>
         <w:jc w:val="both"/>
       </w:pPr>
       <w:r>
-        <w:t xml:space="preserve">To begin with, a Matlab programming language is a great choice for a scientific research but it has a couple of drawbacks such as old IDE which might cause some inconveniences for developers and unclear  documentation. </w:t>
-      </w:r>
-      <w:r>
-        <w:t xml:space="preserve">In addition, Matlab is a paid software which requires a pay licence to be used. </w:t>
+        <w:t xml:space="preserve">To begin with, a </w:t>
+      </w:r>
+      <w:proofErr w:type="spellStart"/>
+      <w:r>
+        <w:t>Matlab</w:t>
+      </w:r>
+      <w:proofErr w:type="spellEnd"/>
+      <w:r>
+        <w:t xml:space="preserve"> programming language is a great choice for a scientific research but it has a couple of drawbacks such as old IDE which might cause some inconveniences for developers and unclear  documentation. </w:t>
+      </w:r>
+      <w:r>
+        <w:t xml:space="preserve">In addition, </w:t>
+      </w:r>
+      <w:proofErr w:type="spellStart"/>
+      <w:r>
+        <w:t>Matlab</w:t>
+      </w:r>
+      <w:proofErr w:type="spellEnd"/>
+      <w:r>
+        <w:t xml:space="preserve"> is a paid software which requires a pay licence to be used. </w:t>
       </w:r>
       <w:r>
         <w:t xml:space="preserve">The visual output may not be suitable for small screens such as small laptops and mobile phones. </w:t>
@@ -3194,7 +3245,15 @@
         <w:t xml:space="preserve">The different program functions might use different window sizes. </w:t>
       </w:r>
       <w:r>
-        <w:t>Also, this project is going to use Matlab with addons, which is brings to a concern that it takes big amount of disk space and processing power while installing.</w:t>
+        <w:t xml:space="preserve">Also, this project is going to use </w:t>
+      </w:r>
+      <w:proofErr w:type="spellStart"/>
+      <w:r>
+        <w:t>Matlab</w:t>
+      </w:r>
+      <w:proofErr w:type="spellEnd"/>
+      <w:r>
+        <w:t xml:space="preserve"> with addons, which is brings to a concern that it takes big amount of disk space and processing power while installing.</w:t>
       </w:r>
     </w:p>
     <w:p>
@@ -3239,8 +3298,13 @@
         <w:t xml:space="preserve"> </w:t>
       </w:r>
       <w:r>
-        <w:t>data format: netCDM</w:t>
-      </w:r>
+        <w:t xml:space="preserve">data format: </w:t>
+      </w:r>
+      <w:proofErr w:type="spellStart"/>
+      <w:r>
+        <w:t>netCDM</w:t>
+      </w:r>
+      <w:proofErr w:type="spellEnd"/>
       <w:r>
         <w:t xml:space="preserve">, </w:t>
       </w:r>
@@ -3296,11 +3360,11 @@
         </w:numPr>
         <w:spacing w:before="240" w:after="120"/>
       </w:pPr>
-      <w:bookmarkStart w:id="11" w:name="_Toc35632216"/>
+      <w:bookmarkStart w:id="10" w:name="_Toc35632216"/>
       <w:r>
         <w:t>Out of Scope</w:t>
       </w:r>
-      <w:bookmarkEnd w:id="11"/>
+      <w:bookmarkEnd w:id="10"/>
     </w:p>
     <w:p>
       <w:pPr>
@@ -3320,14 +3384,14 @@
         </w:numPr>
         <w:spacing w:before="240" w:after="120"/>
       </w:pPr>
-      <w:bookmarkStart w:id="12" w:name="_Toc340220944"/>
-      <w:bookmarkStart w:id="13" w:name="_Toc35632217"/>
-      <w:bookmarkStart w:id="14" w:name="_Toc340220945"/>
+      <w:bookmarkStart w:id="11" w:name="_Toc340220944"/>
+      <w:bookmarkStart w:id="12" w:name="_Toc35632217"/>
+      <w:bookmarkStart w:id="13" w:name="_Toc340220945"/>
       <w:r>
         <w:t>System/ Solution Overview</w:t>
       </w:r>
+      <w:bookmarkEnd w:id="11"/>
       <w:bookmarkEnd w:id="12"/>
-      <w:bookmarkEnd w:id="13"/>
     </w:p>
     <w:p>
       <w:pPr>
@@ -3335,7 +3399,23 @@
         <w:jc w:val="both"/>
       </w:pPr>
       <w:r>
-        <w:t xml:space="preserve">The software is going to be written as a Matlab  script running in Matlab studio. Software will run in a console menu, initially </w:t>
+        <w:t xml:space="preserve">The software is going to be written as a </w:t>
+      </w:r>
+      <w:proofErr w:type="spellStart"/>
+      <w:r>
+        <w:t>Matlab</w:t>
+      </w:r>
+      <w:proofErr w:type="spellEnd"/>
+      <w:r>
+        <w:t xml:space="preserve">  script running in </w:t>
+      </w:r>
+      <w:proofErr w:type="spellStart"/>
+      <w:r>
+        <w:t>Matlab</w:t>
+      </w:r>
+      <w:proofErr w:type="spellEnd"/>
+      <w:r>
+        <w:t xml:space="preserve"> studio. Software will run in a console menu, initially </w:t>
       </w:r>
       <w:r>
         <w:t>displaying you the menu with possible actions. Let’s discuss the options.</w:t>
@@ -3423,7 +3503,15 @@
         <w:jc w:val="both"/>
       </w:pPr>
       <w:r>
-        <w:t xml:space="preserve">When selecting any of the options, the program will save the loaded ensembles data in the memory so the user can use it again with a much faster access. Furthermore, option 3 will calculate the difference between the 2 models (Orig and CBE) and then run a </w:t>
+        <w:t>When selecting any of the options, the program will save the loaded ensembles data in the memory so the user can use it again with a much faster access. Furthermore, option 3 will calculate the difference between the 2 models (</w:t>
+      </w:r>
+      <w:proofErr w:type="spellStart"/>
+      <w:r>
+        <w:t>Orig</w:t>
+      </w:r>
+      <w:proofErr w:type="spellEnd"/>
+      <w:r>
+        <w:t xml:space="preserve"> and CBE) and then run a </w:t>
       </w:r>
       <w:r>
         <w:rPr>
@@ -3467,21 +3555,21 @@
           <w:color w:val="1F4E79" w:themeColor="accent5" w:themeShade="80"/>
         </w:rPr>
       </w:pPr>
-      <w:bookmarkStart w:id="15" w:name="_Toc35632218"/>
+      <w:bookmarkStart w:id="14" w:name="_Toc35632218"/>
       <w:r>
         <w:rPr>
           <w:color w:val="1F4E79" w:themeColor="accent5" w:themeShade="80"/>
         </w:rPr>
         <w:t>Context Diagram/ Interface Diagram/ Data Flow Diagram, Application Screen Flow, Sitemap</w:t>
       </w:r>
+      <w:bookmarkEnd w:id="13"/>
+      <w:r>
+        <w:rPr>
+          <w:color w:val="1F4E79" w:themeColor="accent5" w:themeShade="80"/>
+        </w:rPr>
+        <w:t>, Process Flow</w:t>
+      </w:r>
       <w:bookmarkEnd w:id="14"/>
-      <w:r>
-        <w:rPr>
-          <w:color w:val="1F4E79" w:themeColor="accent5" w:themeShade="80"/>
-        </w:rPr>
-        <w:t>, Process Flow</w:t>
-      </w:r>
-      <w:bookmarkEnd w:id="15"/>
     </w:p>
     <w:p>
       <w:pPr>
@@ -3562,203 +3650,6 @@
     </w:p>
     <w:p>
       <w:pPr>
-        <w:rPr>
-          <w:b/>
-          <w:bCs/>
-        </w:rPr>
-      </w:pPr>
-      <w:r>
-        <w:rPr>
-          <w:b/>
-          <w:bCs/>
-          <w:noProof/>
-        </w:rPr>
-        <w:lastRenderedPageBreak/>
-        <w:drawing>
-          <wp:anchor distT="0" distB="0" distL="114300" distR="114300" simplePos="0" relativeHeight="251661312" behindDoc="0" locked="0" layoutInCell="1" allowOverlap="1" wp14:anchorId="67AC0D23" wp14:editId="75500CD5">
-            <wp:simplePos x="0" y="0"/>
-            <wp:positionH relativeFrom="margin">
-              <wp:align>left</wp:align>
-            </wp:positionH>
-            <wp:positionV relativeFrom="paragraph">
-              <wp:posOffset>0</wp:posOffset>
-            </wp:positionV>
-            <wp:extent cx="4556760" cy="1607820"/>
-            <wp:effectExtent l="0" t="0" r="0" b="0"/>
-            <wp:wrapSquare wrapText="bothSides"/>
-            <wp:docPr id="7" name="Paveikslėlis 7"/>
-            <wp:cNvGraphicFramePr>
-              <a:graphicFrameLocks xmlns:a="http://schemas.openxmlformats.org/drawingml/2006/main" noChangeAspect="1"/>
-            </wp:cNvGraphicFramePr>
-            <a:graphic xmlns:a="http://schemas.openxmlformats.org/drawingml/2006/main">
-              <a:graphicData uri="http://schemas.openxmlformats.org/drawingml/2006/picture">
-                <pic:pic xmlns:pic="http://schemas.openxmlformats.org/drawingml/2006/picture">
-                  <pic:nvPicPr>
-                    <pic:cNvPr id="0" name="Picture 5"/>
-                    <pic:cNvPicPr>
-                      <a:picLocks noChangeAspect="1" noChangeArrowheads="1"/>
-                    </pic:cNvPicPr>
-                  </pic:nvPicPr>
-                  <pic:blipFill>
-                    <a:blip r:embed="rId16">
-                      <a:extLst>
-                        <a:ext uri="{28A0092B-C50C-407E-A947-70E740481C1C}">
-                          <a14:useLocalDpi xmlns:a14="http://schemas.microsoft.com/office/drawing/2010/main" val="0"/>
-                        </a:ext>
-                      </a:extLst>
-                    </a:blip>
-                    <a:srcRect/>
-                    <a:stretch>
-                      <a:fillRect/>
-                    </a:stretch>
-                  </pic:blipFill>
-                  <pic:spPr bwMode="auto">
-                    <a:xfrm>
-                      <a:off x="0" y="0"/>
-                      <a:ext cx="4556760" cy="1607820"/>
-                    </a:xfrm>
-                    <a:prstGeom prst="rect">
-                      <a:avLst/>
-                    </a:prstGeom>
-                    <a:noFill/>
-                    <a:ln>
-                      <a:noFill/>
-                    </a:ln>
-                  </pic:spPr>
-                </pic:pic>
-              </a:graphicData>
-            </a:graphic>
-          </wp:anchor>
-        </w:drawing>
-      </w:r>
-      <w:r>
-        <w:rPr>
-          <w:b/>
-          <w:bCs/>
-          <w:noProof/>
-        </w:rPr>
-        <w:drawing>
-          <wp:inline distT="0" distB="0" distL="0" distR="0" wp14:anchorId="6CE13C7A" wp14:editId="19628F2F">
-            <wp:extent cx="2887980" cy="2273269"/>
-            <wp:effectExtent l="0" t="0" r="7620" b="0"/>
-            <wp:docPr id="4" name="Paveikslėlis 4"/>
-            <wp:cNvGraphicFramePr>
-              <a:graphicFrameLocks xmlns:a="http://schemas.openxmlformats.org/drawingml/2006/main" noChangeAspect="1"/>
-            </wp:cNvGraphicFramePr>
-            <a:graphic xmlns:a="http://schemas.openxmlformats.org/drawingml/2006/main">
-              <a:graphicData uri="http://schemas.openxmlformats.org/drawingml/2006/picture">
-                <pic:pic xmlns:pic="http://schemas.openxmlformats.org/drawingml/2006/picture">
-                  <pic:nvPicPr>
-                    <pic:cNvPr id="0" name="Picture 2"/>
-                    <pic:cNvPicPr>
-                      <a:picLocks noChangeAspect="1" noChangeArrowheads="1"/>
-                    </pic:cNvPicPr>
-                  </pic:nvPicPr>
-                  <pic:blipFill>
-                    <a:blip r:embed="rId17">
-                      <a:extLst>
-                        <a:ext uri="{28A0092B-C50C-407E-A947-70E740481C1C}">
-                          <a14:useLocalDpi xmlns:a14="http://schemas.microsoft.com/office/drawing/2010/main" val="0"/>
-                        </a:ext>
-                      </a:extLst>
-                    </a:blip>
-                    <a:srcRect/>
-                    <a:stretch>
-                      <a:fillRect/>
-                    </a:stretch>
-                  </pic:blipFill>
-                  <pic:spPr bwMode="auto">
-                    <a:xfrm>
-                      <a:off x="0" y="0"/>
-                      <a:ext cx="2906197" cy="2287609"/>
-                    </a:xfrm>
-                    <a:prstGeom prst="rect">
-                      <a:avLst/>
-                    </a:prstGeom>
-                    <a:noFill/>
-                    <a:ln>
-                      <a:noFill/>
-                    </a:ln>
-                  </pic:spPr>
-                </pic:pic>
-              </a:graphicData>
-            </a:graphic>
-          </wp:inline>
-        </w:drawing>
-      </w:r>
-      <w:r>
-        <w:rPr>
-          <w:b/>
-          <w:bCs/>
-          <w:noProof/>
-        </w:rPr>
-        <w:drawing>
-          <wp:inline distT="0" distB="0" distL="0" distR="0" wp14:anchorId="1E74AF73" wp14:editId="62EFEAB0">
-            <wp:extent cx="2894473" cy="2278380"/>
-            <wp:effectExtent l="0" t="0" r="1270" b="7620"/>
-            <wp:docPr id="6" name="Paveikslėlis 6"/>
-            <wp:cNvGraphicFramePr>
-              <a:graphicFrameLocks xmlns:a="http://schemas.openxmlformats.org/drawingml/2006/main" noChangeAspect="1"/>
-            </wp:cNvGraphicFramePr>
-            <a:graphic xmlns:a="http://schemas.openxmlformats.org/drawingml/2006/main">
-              <a:graphicData uri="http://schemas.openxmlformats.org/drawingml/2006/picture">
-                <pic:pic xmlns:pic="http://schemas.openxmlformats.org/drawingml/2006/picture">
-                  <pic:nvPicPr>
-                    <pic:cNvPr id="0" name="Picture 4"/>
-                    <pic:cNvPicPr>
-                      <a:picLocks noChangeAspect="1" noChangeArrowheads="1"/>
-                    </pic:cNvPicPr>
-                  </pic:nvPicPr>
-                  <pic:blipFill>
-                    <a:blip r:embed="rId18">
-                      <a:extLst>
-                        <a:ext uri="{28A0092B-C50C-407E-A947-70E740481C1C}">
-                          <a14:useLocalDpi xmlns:a14="http://schemas.microsoft.com/office/drawing/2010/main" val="0"/>
-                        </a:ext>
-                      </a:extLst>
-                    </a:blip>
-                    <a:srcRect/>
-                    <a:stretch>
-                      <a:fillRect/>
-                    </a:stretch>
-                  </pic:blipFill>
-                  <pic:spPr bwMode="auto">
-                    <a:xfrm>
-                      <a:off x="0" y="0"/>
-                      <a:ext cx="2901232" cy="2283701"/>
-                    </a:xfrm>
-                    <a:prstGeom prst="rect">
-                      <a:avLst/>
-                    </a:prstGeom>
-                    <a:noFill/>
-                    <a:ln>
-                      <a:noFill/>
-                    </a:ln>
-                  </pic:spPr>
-                </pic:pic>
-              </a:graphicData>
-            </a:graphic>
-          </wp:inline>
-        </w:drawing>
-      </w:r>
-    </w:p>
-    <w:p>
-      <w:pPr>
-        <w:rPr>
-          <w:b/>
-          <w:bCs/>
-        </w:rPr>
-      </w:pPr>
-      <w:r>
-        <w:rPr>
-          <w:b/>
-          <w:bCs/>
-        </w:rPr>
-        <w:br w:type="textWrapping" w:clear="all"/>
-      </w:r>
-    </w:p>
-    <w:p>
-      <w:pPr>
         <w:pStyle w:val="Antrat1"/>
         <w:numPr>
           <w:ilvl w:val="0"/>
@@ -3768,11 +3659,12 @@
           <w:tab w:val="left" w:pos="0"/>
         </w:tabs>
       </w:pPr>
-      <w:bookmarkStart w:id="16" w:name="_Toc35632219"/>
-      <w:r>
+      <w:bookmarkStart w:id="15" w:name="_Toc35632219"/>
+      <w:r>
+        <w:lastRenderedPageBreak/>
         <w:t>Project Management</w:t>
       </w:r>
-      <w:bookmarkEnd w:id="16"/>
+      <w:bookmarkEnd w:id="15"/>
     </w:p>
     <w:p>
       <w:pPr>
@@ -3930,6 +3822,7 @@
       <w:r>
         <w:t xml:space="preserve">, </w:t>
       </w:r>
+      <w:proofErr w:type="spellStart"/>
       <w:r>
         <w:rPr>
           <w:b/>
@@ -3939,9 +3832,11 @@
         </w:rPr>
         <w:t>src</w:t>
       </w:r>
+      <w:proofErr w:type="spellEnd"/>
       <w:r>
         <w:t xml:space="preserve"> (development code), </w:t>
       </w:r>
+      <w:proofErr w:type="spellStart"/>
       <w:r>
         <w:rPr>
           <w:b/>
@@ -3951,6 +3846,7 @@
         </w:rPr>
         <w:t>dist</w:t>
       </w:r>
+      <w:proofErr w:type="spellEnd"/>
       <w:r>
         <w:t xml:space="preserve"> (production code).</w:t>
       </w:r>
@@ -3972,7 +3868,15 @@
         <w:t xml:space="preserve"> markdown files. </w:t>
       </w:r>
       <w:r>
-        <w:t xml:space="preserve">Code will be regularly uploaded to the Github. </w:t>
+        <w:t xml:space="preserve">Code will be regularly uploaded to the </w:t>
+      </w:r>
+      <w:proofErr w:type="spellStart"/>
+      <w:r>
+        <w:t>Github</w:t>
+      </w:r>
+      <w:proofErr w:type="spellEnd"/>
+      <w:r>
+        <w:t xml:space="preserve">. </w:t>
       </w:r>
       <w:r>
         <w:t>Lastly</w:t>
@@ -3983,11 +3887,6 @@
       <w:r>
         <w:t xml:space="preserve"> </w:t>
       </w:r>
-    </w:p>
-    <w:p>
-      <w:pPr>
-        <w:jc w:val="both"/>
-      </w:pPr>
     </w:p>
     <w:p>
       <w:pPr>
@@ -4005,7 +3904,6 @@
           <w:sz w:val="24"/>
           <w:szCs w:val="24"/>
         </w:rPr>
-        <w:lastRenderedPageBreak/>
         <w:t>SMART</w:t>
       </w:r>
       <w:r>
@@ -4030,6 +3928,304 @@
           <w:szCs w:val="24"/>
         </w:rPr>
         <w:t xml:space="preserve"> targets are:</w:t>
+      </w:r>
+    </w:p>
+    <w:p>
+      <w:pPr>
+        <w:pStyle w:val="Sraopastraipa"/>
+        <w:numPr>
+          <w:ilvl w:val="0"/>
+          <w:numId w:val="10"/>
+        </w:numPr>
+        <w:spacing w:after="0"/>
+        <w:ind w:left="360"/>
+        <w:jc w:val="both"/>
+        <w:rPr>
+          <w:sz w:val="24"/>
+          <w:szCs w:val="24"/>
+        </w:rPr>
+      </w:pPr>
+      <w:r>
+        <w:rPr>
+          <w:sz w:val="24"/>
+          <w:szCs w:val="24"/>
+        </w:rPr>
+        <w:t xml:space="preserve">The data will be loaded from </w:t>
+      </w:r>
+      <w:proofErr w:type="spellStart"/>
+      <w:r>
+        <w:rPr>
+          <w:sz w:val="24"/>
+          <w:szCs w:val="24"/>
+        </w:rPr>
+        <w:t>netCDF</w:t>
+      </w:r>
+      <w:proofErr w:type="spellEnd"/>
+      <w:r>
+        <w:rPr>
+          <w:sz w:val="24"/>
+          <w:szCs w:val="24"/>
+        </w:rPr>
+        <w:t xml:space="preserve"> or csv files</w:t>
+      </w:r>
+    </w:p>
+    <w:p>
+      <w:pPr>
+        <w:pStyle w:val="Sraopastraipa"/>
+        <w:numPr>
+          <w:ilvl w:val="0"/>
+          <w:numId w:val="11"/>
+        </w:numPr>
+        <w:spacing w:after="0"/>
+        <w:jc w:val="both"/>
+        <w:rPr>
+          <w:sz w:val="24"/>
+          <w:szCs w:val="24"/>
+        </w:rPr>
+      </w:pPr>
+      <w:r>
+        <w:rPr>
+          <w:sz w:val="24"/>
+          <w:szCs w:val="24"/>
+        </w:rPr>
+        <w:t>The CBE models for comparison should already be precompiled by another program</w:t>
+      </w:r>
+    </w:p>
+    <w:p>
+      <w:pPr>
+        <w:pStyle w:val="Sraopastraipa"/>
+        <w:numPr>
+          <w:ilvl w:val="1"/>
+          <w:numId w:val="10"/>
+        </w:numPr>
+        <w:spacing w:after="0"/>
+        <w:ind w:left="720"/>
+        <w:jc w:val="both"/>
+        <w:rPr>
+          <w:sz w:val="24"/>
+          <w:szCs w:val="24"/>
+        </w:rPr>
+      </w:pPr>
+      <w:r>
+        <w:rPr>
+          <w:sz w:val="24"/>
+          <w:szCs w:val="24"/>
+        </w:rPr>
+        <w:t xml:space="preserve">The files must be placed in </w:t>
+      </w:r>
+      <w:r>
+        <w:rPr>
+          <w:rStyle w:val="CodeDiagrama"/>
+        </w:rPr>
+        <w:t>/data/</w:t>
+      </w:r>
+      <w:proofErr w:type="spellStart"/>
+      <w:r>
+        <w:rPr>
+          <w:rStyle w:val="CodeDiagrama"/>
+        </w:rPr>
+        <w:t>cbe</w:t>
+      </w:r>
+      <w:proofErr w:type="spellEnd"/>
+      <w:r>
+        <w:rPr>
+          <w:sz w:val="24"/>
+          <w:szCs w:val="24"/>
+        </w:rPr>
+        <w:t xml:space="preserve"> directory</w:t>
+      </w:r>
+    </w:p>
+    <w:p>
+      <w:pPr>
+        <w:pStyle w:val="Sraopastraipa"/>
+        <w:numPr>
+          <w:ilvl w:val="0"/>
+          <w:numId w:val="10"/>
+        </w:numPr>
+        <w:spacing w:after="0"/>
+        <w:ind w:left="360"/>
+        <w:jc w:val="both"/>
+        <w:rPr>
+          <w:sz w:val="24"/>
+          <w:szCs w:val="24"/>
+        </w:rPr>
+      </w:pPr>
+      <w:r>
+        <w:rPr>
+          <w:sz w:val="24"/>
+          <w:szCs w:val="24"/>
+        </w:rPr>
+        <w:t>The images will be shown side by side</w:t>
+      </w:r>
+    </w:p>
+    <w:p>
+      <w:pPr>
+        <w:pStyle w:val="Sraopastraipa"/>
+        <w:numPr>
+          <w:ilvl w:val="1"/>
+          <w:numId w:val="10"/>
+        </w:numPr>
+        <w:spacing w:after="0"/>
+        <w:ind w:left="720"/>
+        <w:jc w:val="both"/>
+        <w:rPr>
+          <w:sz w:val="24"/>
+          <w:szCs w:val="24"/>
+        </w:rPr>
+      </w:pPr>
+      <w:r>
+        <w:rPr>
+          <w:sz w:val="24"/>
+          <w:szCs w:val="24"/>
+        </w:rPr>
+        <w:t>The user will be able to select the hour to visualize</w:t>
+      </w:r>
+    </w:p>
+    <w:p>
+      <w:pPr>
+        <w:pStyle w:val="Sraopastraipa"/>
+        <w:numPr>
+          <w:ilvl w:val="1"/>
+          <w:numId w:val="10"/>
+        </w:numPr>
+        <w:spacing w:after="0"/>
+        <w:ind w:left="720"/>
+        <w:jc w:val="both"/>
+        <w:rPr>
+          <w:sz w:val="24"/>
+          <w:szCs w:val="24"/>
+        </w:rPr>
+      </w:pPr>
+      <w:proofErr w:type="spellStart"/>
+      <w:r>
+        <w:rPr>
+          <w:sz w:val="24"/>
+          <w:szCs w:val="24"/>
+        </w:rPr>
+        <w:t>Matlab</w:t>
+      </w:r>
+      <w:proofErr w:type="spellEnd"/>
+      <w:r>
+        <w:rPr>
+          <w:sz w:val="24"/>
+          <w:szCs w:val="24"/>
+        </w:rPr>
+        <w:t xml:space="preserve"> generates the grid-based plot (2x4)</w:t>
+      </w:r>
+    </w:p>
+    <w:p>
+      <w:pPr>
+        <w:pStyle w:val="Sraopastraipa"/>
+        <w:numPr>
+          <w:ilvl w:val="1"/>
+          <w:numId w:val="10"/>
+        </w:numPr>
+        <w:spacing w:after="0"/>
+        <w:ind w:left="720"/>
+        <w:jc w:val="both"/>
+        <w:rPr>
+          <w:sz w:val="24"/>
+          <w:szCs w:val="24"/>
+        </w:rPr>
+      </w:pPr>
+      <w:r>
+        <w:rPr>
+          <w:sz w:val="24"/>
+          <w:szCs w:val="24"/>
+        </w:rPr>
+        <w:t>The user will be able to select the model to visualize</w:t>
+      </w:r>
+    </w:p>
+    <w:p>
+      <w:pPr>
+        <w:pStyle w:val="Sraopastraipa"/>
+        <w:numPr>
+          <w:ilvl w:val="1"/>
+          <w:numId w:val="10"/>
+        </w:numPr>
+        <w:spacing w:after="0"/>
+        <w:ind w:left="720"/>
+        <w:jc w:val="both"/>
+        <w:rPr>
+          <w:sz w:val="24"/>
+          <w:szCs w:val="24"/>
+        </w:rPr>
+      </w:pPr>
+      <w:r>
+        <w:rPr>
+          <w:sz w:val="24"/>
+          <w:szCs w:val="24"/>
+        </w:rPr>
+        <w:t xml:space="preserve">The user will </w:t>
+      </w:r>
+    </w:p>
+    <w:p>
+      <w:pPr>
+        <w:pStyle w:val="Sraopastraipa"/>
+        <w:numPr>
+          <w:ilvl w:val="0"/>
+          <w:numId w:val="10"/>
+        </w:numPr>
+        <w:spacing w:after="0"/>
+        <w:ind w:left="360"/>
+        <w:jc w:val="both"/>
+        <w:rPr>
+          <w:sz w:val="24"/>
+          <w:szCs w:val="24"/>
+        </w:rPr>
+      </w:pPr>
+      <w:r>
+        <w:rPr>
+          <w:sz w:val="24"/>
+          <w:szCs w:val="24"/>
+        </w:rPr>
+        <w:t>The user can change the colour schema for the plot in the menu</w:t>
+      </w:r>
+    </w:p>
+    <w:p>
+      <w:pPr>
+        <w:pStyle w:val="Sraopastraipa"/>
+        <w:numPr>
+          <w:ilvl w:val="1"/>
+          <w:numId w:val="10"/>
+        </w:numPr>
+        <w:spacing w:after="0"/>
+        <w:ind w:left="720"/>
+        <w:jc w:val="both"/>
+        <w:rPr>
+          <w:sz w:val="24"/>
+          <w:szCs w:val="24"/>
+        </w:rPr>
+      </w:pPr>
+      <w:r>
+        <w:rPr>
+          <w:sz w:val="24"/>
+          <w:szCs w:val="24"/>
+        </w:rPr>
+        <w:t>There will be a choice of 8 colour scheme</w:t>
+      </w:r>
+    </w:p>
+    <w:p>
+      <w:pPr>
+        <w:pStyle w:val="Sraopastraipa"/>
+        <w:numPr>
+          <w:ilvl w:val="1"/>
+          <w:numId w:val="10"/>
+        </w:numPr>
+        <w:spacing w:after="0"/>
+        <w:ind w:left="720"/>
+        <w:jc w:val="both"/>
+        <w:rPr>
+          <w:sz w:val="24"/>
+          <w:szCs w:val="24"/>
+        </w:rPr>
+      </w:pPr>
+      <w:r>
+        <w:rPr>
+          <w:sz w:val="24"/>
+          <w:szCs w:val="24"/>
+        </w:rPr>
+        <w:t>Colour schema can be chosen from the menu</w:t>
       </w:r>
     </w:p>
     <w:p>
@@ -4052,7 +4248,55 @@
           <w:sz w:val="24"/>
           <w:szCs w:val="24"/>
         </w:rPr>
-        <w:t>Help the scientists to visualize and compare the data models in a convenient manner</w:t>
+        <w:t>The model rendering/plotting should take less than 15 seconds</w:t>
+      </w:r>
+    </w:p>
+    <w:p>
+      <w:pPr>
+        <w:pStyle w:val="Sraopastraipa"/>
+        <w:numPr>
+          <w:ilvl w:val="1"/>
+          <w:numId w:val="9"/>
+        </w:numPr>
+        <w:spacing w:after="0"/>
+        <w:ind w:left="720"/>
+        <w:jc w:val="both"/>
+        <w:rPr>
+          <w:sz w:val="24"/>
+          <w:szCs w:val="24"/>
+        </w:rPr>
+      </w:pPr>
+      <w:r>
+        <w:rPr>
+          <w:sz w:val="24"/>
+          <w:szCs w:val="24"/>
+        </w:rPr>
+        <w:t>This is being tested on the recommended hardware requirements</w:t>
+      </w:r>
+      <w:bookmarkStart w:id="16" w:name="_GoBack"/>
+      <w:bookmarkEnd w:id="16"/>
+    </w:p>
+    <w:p>
+      <w:pPr>
+        <w:pStyle w:val="Sraopastraipa"/>
+        <w:numPr>
+          <w:ilvl w:val="1"/>
+          <w:numId w:val="9"/>
+        </w:numPr>
+        <w:spacing w:after="0"/>
+        <w:ind w:left="720"/>
+        <w:jc w:val="both"/>
+        <w:rPr>
+          <w:sz w:val="24"/>
+          <w:szCs w:val="24"/>
+        </w:rPr>
+      </w:pPr>
+      <w:r>
+        <w:rPr>
+          <w:sz w:val="24"/>
+          <w:szCs w:val="24"/>
+        </w:rPr>
+        <w:t>15 seconds should be the average of 15 rendering tests</w:t>
       </w:r>
     </w:p>
     <w:p>
@@ -4075,7 +4319,7 @@
           <w:sz w:val="24"/>
           <w:szCs w:val="24"/>
         </w:rPr>
-        <w:t>Track the current progress of the project in a single file (logbook)</w:t>
+        <w:t>Increment development includes delivery of new features by an agreed deadline</w:t>
       </w:r>
     </w:p>
     <w:p>
@@ -4098,7 +4342,35 @@
           <w:sz w:val="24"/>
           <w:szCs w:val="24"/>
         </w:rPr>
-        <w:t>The model rendering/plotting should take less than 15 seconds</w:t>
+        <w:t>The data exploration concerns</w:t>
+      </w:r>
+      <w:r>
+        <w:rPr>
+          <w:sz w:val="24"/>
+          <w:szCs w:val="24"/>
+        </w:rPr>
+        <w:t xml:space="preserve"> a</w:t>
+      </w:r>
+      <w:r>
+        <w:rPr>
+          <w:sz w:val="24"/>
+          <w:szCs w:val="24"/>
+        </w:rPr>
+        <w:t xml:space="preserve"> single </w:t>
+      </w:r>
+      <w:r>
+        <w:rPr>
+          <w:sz w:val="24"/>
+          <w:szCs w:val="24"/>
+        </w:rPr>
+        <w:t xml:space="preserve">chemical species </w:t>
+      </w:r>
+      <w:r>
+        <w:rPr>
+          <w:sz w:val="24"/>
+          <w:szCs w:val="24"/>
+        </w:rPr>
+        <w:t>(in this case O3)</w:t>
       </w:r>
     </w:p>
     <w:p>
@@ -4121,90 +4393,21 @@
           <w:sz w:val="24"/>
           <w:szCs w:val="24"/>
         </w:rPr>
-        <w:t xml:space="preserve">The CBE models for comparison should already be precompiled by </w:t>
+        <w:t xml:space="preserve">Program can work with </w:t>
       </w:r>
       <w:r>
         <w:rPr>
           <w:sz w:val="24"/>
           <w:szCs w:val="24"/>
         </w:rPr>
-        <w:t>other</w:t>
+        <w:t>a maximum of</w:t>
       </w:r>
       <w:r>
         <w:rPr>
           <w:sz w:val="24"/>
           <w:szCs w:val="24"/>
         </w:rPr>
-        <w:t xml:space="preserve"> program</w:t>
-      </w:r>
-    </w:p>
-    <w:p>
-      <w:pPr>
-        <w:pStyle w:val="Sraopastraipa"/>
-        <w:numPr>
-          <w:ilvl w:val="0"/>
-          <w:numId w:val="9"/>
-        </w:numPr>
-        <w:spacing w:after="0"/>
-        <w:ind w:left="360"/>
-        <w:jc w:val="both"/>
-        <w:rPr>
-          <w:sz w:val="24"/>
-          <w:szCs w:val="24"/>
-        </w:rPr>
-      </w:pPr>
-      <w:r>
-        <w:rPr>
-          <w:sz w:val="24"/>
-          <w:szCs w:val="24"/>
-        </w:rPr>
-        <w:t>Must be realistic in terms of system resources such as CPU, RAM and memory</w:t>
-      </w:r>
-    </w:p>
-    <w:p>
-      <w:pPr>
-        <w:pStyle w:val="Sraopastraipa"/>
-        <w:numPr>
-          <w:ilvl w:val="0"/>
-          <w:numId w:val="9"/>
-        </w:numPr>
-        <w:spacing w:after="0"/>
-        <w:ind w:left="360"/>
-        <w:jc w:val="both"/>
-        <w:rPr>
-          <w:sz w:val="24"/>
-          <w:szCs w:val="24"/>
-        </w:rPr>
-      </w:pPr>
-      <w:r>
-        <w:rPr>
-          <w:sz w:val="24"/>
-          <w:szCs w:val="24"/>
-        </w:rPr>
-        <w:t>Increment development includes delivery of new features by an agreed deadline</w:t>
-      </w:r>
-    </w:p>
-    <w:p>
-      <w:pPr>
-        <w:pStyle w:val="Sraopastraipa"/>
-        <w:numPr>
-          <w:ilvl w:val="0"/>
-          <w:numId w:val="9"/>
-        </w:numPr>
-        <w:spacing w:after="0"/>
-        <w:ind w:left="360"/>
-        <w:jc w:val="both"/>
-        <w:rPr>
-          <w:sz w:val="24"/>
-          <w:szCs w:val="24"/>
-        </w:rPr>
-      </w:pPr>
-      <w:r>
-        <w:rPr>
-          <w:sz w:val="24"/>
-          <w:szCs w:val="24"/>
-        </w:rPr>
-        <w:t>The data exploration concerns single pollutant (in this case O3)</w:t>
+        <w:t xml:space="preserve"> 8 models</w:t>
       </w:r>
     </w:p>
     <w:p>
@@ -4245,8 +4448,13 @@
           <w:shd w:val="clear" w:color="auto" w:fill="FFFFFF"/>
         </w:rPr>
       </w:pPr>
-      <w:r>
-        <w:t xml:space="preserve">Matlab </w:t>
+      <w:proofErr w:type="spellStart"/>
+      <w:r>
+        <w:t>Matlab</w:t>
+      </w:r>
+      <w:proofErr w:type="spellEnd"/>
+      <w:r>
+        <w:t xml:space="preserve"> </w:t>
       </w:r>
       <w:r>
         <w:t xml:space="preserve">language </w:t>
@@ -4254,7 +4462,7 @@
       <w:r>
         <w:t xml:space="preserve">documentation: </w:t>
       </w:r>
-      <w:hyperlink r:id="rId19" w:history="1">
+      <w:hyperlink r:id="rId16" w:history="1">
         <w:r>
           <w:rPr>
             <w:rStyle w:val="Hipersaitas"/>
@@ -4283,7 +4491,7 @@
       <w:r>
         <w:t xml:space="preserve">Data density-based clustering: </w:t>
       </w:r>
-      <w:hyperlink r:id="rId20" w:history="1">
+      <w:hyperlink r:id="rId17" w:history="1">
         <w:r>
           <w:rPr>
             <w:rStyle w:val="Hipersaitas"/>
@@ -4309,6 +4517,7 @@
         <w:rPr>
           <w:shd w:val="clear" w:color="auto" w:fill="FFFFFF"/>
         </w:rPr>
+        <w:lastRenderedPageBreak/>
         <w:t>University material/ data source</w:t>
       </w:r>
       <w:r>
@@ -4317,7 +4526,7 @@
         </w:rPr>
         <w:t xml:space="preserve"> (restricted access): </w:t>
       </w:r>
-      <w:hyperlink r:id="rId21" w:history="1">
+      <w:hyperlink r:id="rId18" w:history="1">
         <w:r>
           <w:rPr>
             <w:rStyle w:val="Hipersaitas"/>
@@ -4345,7 +4554,7 @@
       <w:r>
         <w:t xml:space="preserve">Code base website: </w:t>
       </w:r>
-      <w:hyperlink r:id="rId22" w:history="1">
+      <w:hyperlink r:id="rId19" w:history="1">
         <w:r>
           <w:rPr>
             <w:rStyle w:val="Hipersaitas"/>
@@ -4385,7 +4594,7 @@
         </w:rPr>
         <w:t xml:space="preserve"> </w:t>
       </w:r>
-      <w:hyperlink r:id="rId23" w:history="1">
+      <w:hyperlink r:id="rId20" w:history="1">
         <w:r>
           <w:rPr>
             <w:rStyle w:val="Hipersaitas"/>
@@ -4413,7 +4622,7 @@
         </w:rPr>
         <w:t xml:space="preserve">SMART goals guide: </w:t>
       </w:r>
-      <w:hyperlink r:id="rId24" w:history="1">
+      <w:hyperlink r:id="rId21" w:history="1">
         <w:r>
           <w:rPr>
             <w:rStyle w:val="Hipersaitas"/>
@@ -4788,8 +4997,13 @@
         </w:numPr>
         <w:ind w:left="360"/>
       </w:pPr>
-      <w:r>
-        <w:t>Parsharpener (parallelized)</w:t>
+      <w:proofErr w:type="spellStart"/>
+      <w:r>
+        <w:t>Parsharpener</w:t>
+      </w:r>
+      <w:proofErr w:type="spellEnd"/>
+      <w:r>
+        <w:t xml:space="preserve"> (parallelized)</w:t>
       </w:r>
     </w:p>
     <w:p>
@@ -4851,16 +5065,39 @@
         <w:pStyle w:val="Code"/>
       </w:pPr>
       <w:r>
-        <w:t>FUNCTION sharpenEnsemble(ensemble, strength)</w:t>
-      </w:r>
-    </w:p>
-    <w:p>
-      <w:pPr>
-        <w:pStyle w:val="Code"/>
-      </w:pPr>
-      <w:r>
-        <w:tab/>
-        <w:t>sz &lt;- the dimentions of ensemble in array</w:t>
+        <w:t xml:space="preserve">FUNCTION </w:t>
+      </w:r>
+      <w:proofErr w:type="spellStart"/>
+      <w:r>
+        <w:t>sharpenEnsemble</w:t>
+      </w:r>
+      <w:proofErr w:type="spellEnd"/>
+      <w:r>
+        <w:t>(ensemble, strength)</w:t>
+      </w:r>
+    </w:p>
+    <w:p>
+      <w:pPr>
+        <w:pStyle w:val="Code"/>
+      </w:pPr>
+      <w:r>
+        <w:tab/>
+      </w:r>
+      <w:proofErr w:type="spellStart"/>
+      <w:r>
+        <w:t>sz</w:t>
+      </w:r>
+      <w:proofErr w:type="spellEnd"/>
+      <w:r>
+        <w:t xml:space="preserve"> &lt;- the </w:t>
+      </w:r>
+      <w:proofErr w:type="spellStart"/>
+      <w:r>
+        <w:t>dimentions</w:t>
+      </w:r>
+      <w:proofErr w:type="spellEnd"/>
+      <w:r>
+        <w:t xml:space="preserve"> of ensemble in array</w:t>
       </w:r>
     </w:p>
     <w:p>
@@ -4963,7 +5200,15 @@
       </w:pPr>
       <w:r>
         <w:tab/>
-        <w:t>average &lt;- average divided by the metrix cells count</w:t>
+        <w:t xml:space="preserve">average &lt;- average divided by the </w:t>
+      </w:r>
+      <w:proofErr w:type="spellStart"/>
+      <w:r>
+        <w:t>metrix</w:t>
+      </w:r>
+      <w:proofErr w:type="spellEnd"/>
+      <w:r>
+        <w:t xml:space="preserve"> cells count</w:t>
       </w:r>
     </w:p>
     <w:p>
@@ -5032,22 +5277,38 @@
         <w:tab/>
       </w:r>
       <w:r>
-        <w:t>value &lt;- ensemble[i][j]</w:t>
-      </w:r>
-    </w:p>
-    <w:p>
-      <w:pPr>
-        <w:pStyle w:val="Code"/>
-      </w:pPr>
-      <w:r>
-        <w:tab/>
-      </w:r>
-      <w:r>
-        <w:tab/>
-      </w:r>
-      <w:r>
-        <w:tab/>
-        <w:t>percent &lt;- calculate value relation with average by: value * 100 / average</w:t>
+        <w:t>value &lt;- ensemble[</w:t>
+      </w:r>
+      <w:proofErr w:type="spellStart"/>
+      <w:r>
+        <w:t>i</w:t>
+      </w:r>
+      <w:proofErr w:type="spellEnd"/>
+      <w:r>
+        <w:t>][j]</w:t>
+      </w:r>
+    </w:p>
+    <w:p>
+      <w:pPr>
+        <w:pStyle w:val="Code"/>
+      </w:pPr>
+      <w:r>
+        <w:tab/>
+      </w:r>
+      <w:r>
+        <w:tab/>
+      </w:r>
+      <w:r>
+        <w:tab/>
+        <w:t xml:space="preserve">percent &lt;- calculate value relation with average </w:t>
+      </w:r>
+      <w:proofErr w:type="gramStart"/>
+      <w:r>
+        <w:t>by:</w:t>
+      </w:r>
+      <w:proofErr w:type="gramEnd"/>
+      <w:r>
+        <w:t xml:space="preserve"> value * 100 / average</w:t>
       </w:r>
     </w:p>
     <w:p>
@@ -5080,7 +5341,15 @@
       </w:r>
       <w:r>
         <w:tab/>
-        <w:t>SET ensemble[i][j] to be equal itself divided by "strength"</w:t>
+        <w:t>SET ensemble[</w:t>
+      </w:r>
+      <w:proofErr w:type="spellStart"/>
+      <w:r>
+        <w:t>i</w:t>
+      </w:r>
+      <w:proofErr w:type="spellEnd"/>
+      <w:r>
+        <w:t>][j] to be equal itself divided by "strength"</w:t>
       </w:r>
     </w:p>
     <w:p>
@@ -5187,37 +5456,68 @@
         <w:pStyle w:val="Code"/>
       </w:pPr>
       <w:r>
-        <w:t>FUNCTION parSharpenEnsemble(ensemble, strength)</w:t>
-      </w:r>
-    </w:p>
-    <w:p>
-      <w:pPr>
-        <w:pStyle w:val="Code"/>
-      </w:pPr>
-      <w:r>
-        <w:tab/>
-        <w:t>numProcessors &lt;- SET to 6</w:t>
-      </w:r>
-    </w:p>
-    <w:p>
-      <w:pPr>
-        <w:pStyle w:val="Code"/>
-      </w:pPr>
-      <w:r>
-        <w:tab/>
-        <w:t>IF check if we dont have parallel pool, THEN</w:t>
-      </w:r>
-    </w:p>
-    <w:p>
-      <w:pPr>
-        <w:pStyle w:val="Code"/>
-      </w:pPr>
-      <w:r>
-        <w:tab/>
-      </w:r>
-      <w:r>
-        <w:tab/>
-        <w:t>start parallel pool passing "numProcessors"</w:t>
+        <w:t xml:space="preserve">FUNCTION </w:t>
+      </w:r>
+      <w:proofErr w:type="spellStart"/>
+      <w:r>
+        <w:t>parSharpenEnsemble</w:t>
+      </w:r>
+      <w:proofErr w:type="spellEnd"/>
+      <w:r>
+        <w:t>(ensemble, strength)</w:t>
+      </w:r>
+    </w:p>
+    <w:p>
+      <w:pPr>
+        <w:pStyle w:val="Code"/>
+      </w:pPr>
+      <w:r>
+        <w:tab/>
+      </w:r>
+      <w:proofErr w:type="spellStart"/>
+      <w:r>
+        <w:t>numProcessors</w:t>
+      </w:r>
+      <w:proofErr w:type="spellEnd"/>
+      <w:r>
+        <w:t xml:space="preserve"> &lt;- SET to 6</w:t>
+      </w:r>
+    </w:p>
+    <w:p>
+      <w:pPr>
+        <w:pStyle w:val="Code"/>
+      </w:pPr>
+      <w:r>
+        <w:tab/>
+        <w:t xml:space="preserve">IF check if we </w:t>
+      </w:r>
+      <w:proofErr w:type="spellStart"/>
+      <w:r>
+        <w:t>dont</w:t>
+      </w:r>
+      <w:proofErr w:type="spellEnd"/>
+      <w:r>
+        <w:t xml:space="preserve"> have parallel pool, THEN</w:t>
+      </w:r>
+    </w:p>
+    <w:p>
+      <w:pPr>
+        <w:pStyle w:val="Code"/>
+      </w:pPr>
+      <w:r>
+        <w:tab/>
+      </w:r>
+      <w:r>
+        <w:tab/>
+        <w:t>start parallel pool passing "</w:t>
+      </w:r>
+      <w:proofErr w:type="spellStart"/>
+      <w:r>
+        <w:t>numProcessors</w:t>
+      </w:r>
+      <w:proofErr w:type="spellEnd"/>
+      <w:r>
+        <w:t>"</w:t>
       </w:r>
     </w:p>
     <w:p>
@@ -5241,16 +5541,39 @@
       <w:r>
         <w:lastRenderedPageBreak/>
         <w:tab/>
-        <w:t>sz &lt;- the dimentions of ensemble represented as array</w:t>
-      </w:r>
-    </w:p>
-    <w:p>
-      <w:pPr>
-        <w:pStyle w:val="Code"/>
-      </w:pPr>
-      <w:r>
-        <w:tab/>
-        <w:t>result &lt;- create empty output matrix with the same dimentions as ensemble</w:t>
+      </w:r>
+      <w:proofErr w:type="spellStart"/>
+      <w:r>
+        <w:t>sz</w:t>
+      </w:r>
+      <w:proofErr w:type="spellEnd"/>
+      <w:r>
+        <w:t xml:space="preserve"> &lt;- the </w:t>
+      </w:r>
+      <w:proofErr w:type="spellStart"/>
+      <w:r>
+        <w:t>dimentions</w:t>
+      </w:r>
+      <w:proofErr w:type="spellEnd"/>
+      <w:r>
+        <w:t xml:space="preserve"> of ensemble represented as array</w:t>
+      </w:r>
+    </w:p>
+    <w:p>
+      <w:pPr>
+        <w:pStyle w:val="Code"/>
+      </w:pPr>
+      <w:r>
+        <w:tab/>
+        <w:t xml:space="preserve">result &lt;- create empty output matrix with the same </w:t>
+      </w:r>
+      <w:proofErr w:type="spellStart"/>
+      <w:r>
+        <w:t>dimentions</w:t>
+      </w:r>
+      <w:proofErr w:type="spellEnd"/>
+      <w:r>
+        <w:t xml:space="preserve"> as ensemble</w:t>
       </w:r>
     </w:p>
     <w:p>
@@ -5387,22 +5710,38 @@
       </w:r>
       <w:r>
         <w:tab/>
-        <w:t>value &lt;- ensemble[i][j]</w:t>
-      </w:r>
-    </w:p>
-    <w:p>
-      <w:pPr>
-        <w:pStyle w:val="Code"/>
-      </w:pPr>
-      <w:r>
-        <w:tab/>
-      </w:r>
-      <w:r>
-        <w:tab/>
-      </w:r>
-      <w:r>
-        <w:tab/>
-        <w:t>percent &lt;- calculate value relation with average by: value * 100 / average</w:t>
+        <w:t>value &lt;- ensemble[</w:t>
+      </w:r>
+      <w:proofErr w:type="spellStart"/>
+      <w:r>
+        <w:t>i</w:t>
+      </w:r>
+      <w:proofErr w:type="spellEnd"/>
+      <w:r>
+        <w:t>][j]</w:t>
+      </w:r>
+    </w:p>
+    <w:p>
+      <w:pPr>
+        <w:pStyle w:val="Code"/>
+      </w:pPr>
+      <w:r>
+        <w:tab/>
+      </w:r>
+      <w:r>
+        <w:tab/>
+      </w:r>
+      <w:r>
+        <w:tab/>
+        <w:t xml:space="preserve">percent &lt;- calculate value relation with average </w:t>
+      </w:r>
+      <w:proofErr w:type="gramStart"/>
+      <w:r>
+        <w:t>by:</w:t>
+      </w:r>
+      <w:proofErr w:type="gramEnd"/>
+      <w:r>
+        <w:t xml:space="preserve"> value * 100 / average</w:t>
       </w:r>
     </w:p>
     <w:p>
@@ -5435,7 +5774,15 @@
       </w:r>
       <w:r>
         <w:tab/>
-        <w:t>value &lt;- SET to be equal ensemble[i][j] divided by "strength"</w:t>
+        <w:t>value &lt;- SET to be equal ensemble[</w:t>
+      </w:r>
+      <w:proofErr w:type="spellStart"/>
+      <w:r>
+        <w:t>i</w:t>
+      </w:r>
+      <w:proofErr w:type="spellEnd"/>
+      <w:r>
+        <w:t>][j] divided by "strength"</w:t>
       </w:r>
     </w:p>
     <w:p>
@@ -5477,7 +5824,15 @@
       </w:r>
       <w:r>
         <w:tab/>
-        <w:t>value &lt;- SET to be equal ensemble[i][j] (copy)</w:t>
+        <w:t>value &lt;- SET to be equal ensemble[</w:t>
+      </w:r>
+      <w:proofErr w:type="spellStart"/>
+      <w:r>
+        <w:t>i</w:t>
+      </w:r>
+      <w:proofErr w:type="spellEnd"/>
+      <w:r>
+        <w:t>][j] (copy)</w:t>
       </w:r>
     </w:p>
     <w:p>
@@ -5507,7 +5862,15 @@
       </w:r>
       <w:r>
         <w:tab/>
-        <w:t>result[i][j] &lt;- SET to be equal to "value"</w:t>
+        <w:t>result[</w:t>
+      </w:r>
+      <w:proofErr w:type="spellStart"/>
+      <w:r>
+        <w:t>i</w:t>
+      </w:r>
+      <w:proofErr w:type="spellEnd"/>
+      <w:r>
+        <w:t>][j] &lt;- SET to be equal to "value"</w:t>
       </w:r>
     </w:p>
     <w:p>
@@ -5567,7 +5930,22 @@
       </w:pPr>
       <w:r>
         <w:tab/>
-        <w:t>sz &lt;- the dimentions of ensemble represented as array</w:t>
+      </w:r>
+      <w:proofErr w:type="spellStart"/>
+      <w:r>
+        <w:t>sz</w:t>
+      </w:r>
+      <w:proofErr w:type="spellEnd"/>
+      <w:r>
+        <w:t xml:space="preserve"> &lt;- the </w:t>
+      </w:r>
+      <w:proofErr w:type="spellStart"/>
+      <w:r>
+        <w:t>dimentions</w:t>
+      </w:r>
+      <w:proofErr w:type="spellEnd"/>
+      <w:r>
+        <w:t xml:space="preserve"> of ensemble represented as array</w:t>
       </w:r>
     </w:p>
     <w:p>
@@ -5670,7 +6048,15 @@
       </w:pPr>
       <w:r>
         <w:tab/>
-        <w:t>RETURN the sum divided by the metrix cells count (n)</w:t>
+        <w:t xml:space="preserve">RETURN the sum divided by the </w:t>
+      </w:r>
+      <w:proofErr w:type="spellStart"/>
+      <w:r>
+        <w:t>metrix</w:t>
+      </w:r>
+      <w:proofErr w:type="spellEnd"/>
+      <w:r>
+        <w:t xml:space="preserve"> cells count (n)</w:t>
       </w:r>
     </w:p>
     <w:p>
@@ -5945,7 +6331,15 @@
       </w:r>
       <w:r>
         <w:tab/>
-        <w:t>CBE &lt;- load cluster based ensemble</w:t>
+        <w:t xml:space="preserve">CBE &lt;- load </w:t>
+      </w:r>
+      <w:proofErr w:type="gramStart"/>
+      <w:r>
+        <w:t>cluster based</w:t>
+      </w:r>
+      <w:proofErr w:type="gramEnd"/>
+      <w:r>
+        <w:t xml:space="preserve"> ensemble</w:t>
       </w:r>
     </w:p>
     <w:p>
@@ -6050,8 +6444,13 @@
         <w:pStyle w:val="Code"/>
       </w:pPr>
       <w:r>
-        <w:t>FUNCTION loadMainDataFile</w:t>
-      </w:r>
+        <w:t xml:space="preserve">FUNCTION </w:t>
+      </w:r>
+      <w:proofErr w:type="spellStart"/>
+      <w:r>
+        <w:t>loadMainDataFile</w:t>
+      </w:r>
+      <w:proofErr w:type="spellEnd"/>
     </w:p>
     <w:p>
       <w:pPr>
@@ -6095,7 +6494,14 @@
       </w:r>
       <w:r>
         <w:tab/>
-        <w:t>modelNames &lt;- get model names</w:t>
+      </w:r>
+      <w:proofErr w:type="spellStart"/>
+      <w:r>
+        <w:t>modelNames</w:t>
+      </w:r>
+      <w:proofErr w:type="spellEnd"/>
+      <w:r>
+        <w:t xml:space="preserve"> &lt;- get model names</w:t>
       </w:r>
     </w:p>
     <w:p>
@@ -6195,7 +6601,7 @@
       </w:r>
     </w:p>
     <w:sectPr>
-      <w:footerReference w:type="default" r:id="rId25"/>
+      <w:footerReference w:type="default" r:id="rId22"/>
       <w:pgSz w:w="12240" w:h="15840"/>
       <w:pgMar w:top="1170" w:right="1440" w:bottom="1440" w:left="1440" w:header="720" w:footer="720" w:gutter="0"/>
       <w:cols w:space="720"/>
@@ -6597,6 +7003,119 @@
     </w:lvl>
   </w:abstractNum>
   <w:abstractNum w:abstractNumId="3" w15:restartNumberingAfterBreak="0">
+    <w:nsid w:val="1A487A34"/>
+    <w:multiLevelType w:val="hybridMultilevel"/>
+    <w:tmpl w:val="F9EA50FC"/>
+    <w:lvl w:ilvl="0" w:tplc="04090003">
+      <w:start w:val="1"/>
+      <w:numFmt w:val="bullet"/>
+      <w:lvlText w:val="o"/>
+      <w:lvlJc w:val="left"/>
+      <w:pPr>
+        <w:ind w:left="720" w:hanging="360"/>
+      </w:pPr>
+      <w:rPr>
+        <w:rFonts w:ascii="Courier New" w:hAnsi="Courier New" w:cs="Courier New" w:hint="default"/>
+      </w:rPr>
+    </w:lvl>
+    <w:lvl w:ilvl="1" w:tplc="04090003">
+      <w:start w:val="1"/>
+      <w:numFmt w:val="bullet"/>
+      <w:lvlText w:val="o"/>
+      <w:lvlJc w:val="left"/>
+      <w:pPr>
+        <w:ind w:left="1440" w:hanging="360"/>
+      </w:pPr>
+      <w:rPr>
+        <w:rFonts w:ascii="Courier New" w:hAnsi="Courier New" w:cs="Courier New" w:hint="default"/>
+      </w:rPr>
+    </w:lvl>
+    <w:lvl w:ilvl="2" w:tplc="04090005" w:tentative="1">
+      <w:start w:val="1"/>
+      <w:numFmt w:val="bullet"/>
+      <w:lvlText w:val=""/>
+      <w:lvlJc w:val="left"/>
+      <w:pPr>
+        <w:ind w:left="2160" w:hanging="360"/>
+      </w:pPr>
+      <w:rPr>
+        <w:rFonts w:ascii="Wingdings" w:hAnsi="Wingdings" w:hint="default"/>
+      </w:rPr>
+    </w:lvl>
+    <w:lvl w:ilvl="3" w:tplc="04090001" w:tentative="1">
+      <w:start w:val="1"/>
+      <w:numFmt w:val="bullet"/>
+      <w:lvlText w:val=""/>
+      <w:lvlJc w:val="left"/>
+      <w:pPr>
+        <w:ind w:left="2880" w:hanging="360"/>
+      </w:pPr>
+      <w:rPr>
+        <w:rFonts w:ascii="Symbol" w:hAnsi="Symbol" w:hint="default"/>
+      </w:rPr>
+    </w:lvl>
+    <w:lvl w:ilvl="4" w:tplc="04090003" w:tentative="1">
+      <w:start w:val="1"/>
+      <w:numFmt w:val="bullet"/>
+      <w:lvlText w:val="o"/>
+      <w:lvlJc w:val="left"/>
+      <w:pPr>
+        <w:ind w:left="3600" w:hanging="360"/>
+      </w:pPr>
+      <w:rPr>
+        <w:rFonts w:ascii="Courier New" w:hAnsi="Courier New" w:cs="Courier New" w:hint="default"/>
+      </w:rPr>
+    </w:lvl>
+    <w:lvl w:ilvl="5" w:tplc="04090005" w:tentative="1">
+      <w:start w:val="1"/>
+      <w:numFmt w:val="bullet"/>
+      <w:lvlText w:val=""/>
+      <w:lvlJc w:val="left"/>
+      <w:pPr>
+        <w:ind w:left="4320" w:hanging="360"/>
+      </w:pPr>
+      <w:rPr>
+        <w:rFonts w:ascii="Wingdings" w:hAnsi="Wingdings" w:hint="default"/>
+      </w:rPr>
+    </w:lvl>
+    <w:lvl w:ilvl="6" w:tplc="04090001" w:tentative="1">
+      <w:start w:val="1"/>
+      <w:numFmt w:val="bullet"/>
+      <w:lvlText w:val=""/>
+      <w:lvlJc w:val="left"/>
+      <w:pPr>
+        <w:ind w:left="5040" w:hanging="360"/>
+      </w:pPr>
+      <w:rPr>
+        <w:rFonts w:ascii="Symbol" w:hAnsi="Symbol" w:hint="default"/>
+      </w:rPr>
+    </w:lvl>
+    <w:lvl w:ilvl="7" w:tplc="04090003" w:tentative="1">
+      <w:start w:val="1"/>
+      <w:numFmt w:val="bullet"/>
+      <w:lvlText w:val="o"/>
+      <w:lvlJc w:val="left"/>
+      <w:pPr>
+        <w:ind w:left="5760" w:hanging="360"/>
+      </w:pPr>
+      <w:rPr>
+        <w:rFonts w:ascii="Courier New" w:hAnsi="Courier New" w:cs="Courier New" w:hint="default"/>
+      </w:rPr>
+    </w:lvl>
+    <w:lvl w:ilvl="8" w:tplc="04090005" w:tentative="1">
+      <w:start w:val="1"/>
+      <w:numFmt w:val="bullet"/>
+      <w:lvlText w:val=""/>
+      <w:lvlJc w:val="left"/>
+      <w:pPr>
+        <w:ind w:left="6480" w:hanging="360"/>
+      </w:pPr>
+      <w:rPr>
+        <w:rFonts w:ascii="Wingdings" w:hAnsi="Wingdings" w:hint="default"/>
+      </w:rPr>
+    </w:lvl>
+  </w:abstractNum>
+  <w:abstractNum w:abstractNumId="4" w15:restartNumberingAfterBreak="0">
     <w:nsid w:val="1DBA1830"/>
     <w:multiLevelType w:val="hybridMultilevel"/>
     <w:tmpl w:val="21F07216"/>
@@ -6709,10 +7228,10 @@
       </w:rPr>
     </w:lvl>
   </w:abstractNum>
-  <w:abstractNum w:abstractNumId="4" w15:restartNumberingAfterBreak="0">
+  <w:abstractNum w:abstractNumId="5" w15:restartNumberingAfterBreak="0">
     <w:nsid w:val="25BB2CD5"/>
     <w:multiLevelType w:val="hybridMultilevel"/>
-    <w:tmpl w:val="521EADB8"/>
+    <w:tmpl w:val="D4404BBA"/>
     <w:lvl w:ilvl="0" w:tplc="04090001">
       <w:start w:val="1"/>
       <w:numFmt w:val="bullet"/>
@@ -6725,7 +7244,7 @@
         <w:rFonts w:ascii="Symbol" w:hAnsi="Symbol" w:hint="default"/>
       </w:rPr>
     </w:lvl>
-    <w:lvl w:ilvl="1" w:tplc="04090003" w:tentative="1">
+    <w:lvl w:ilvl="1" w:tplc="04090003">
       <w:start w:val="1"/>
       <w:numFmt w:val="bullet"/>
       <w:lvlText w:val="o"/>
@@ -6822,7 +7341,7 @@
       </w:rPr>
     </w:lvl>
   </w:abstractNum>
-  <w:abstractNum w:abstractNumId="5" w15:restartNumberingAfterBreak="0">
+  <w:abstractNum w:abstractNumId="6" w15:restartNumberingAfterBreak="0">
     <w:nsid w:val="2B8B1E0E"/>
     <w:multiLevelType w:val="multilevel"/>
     <w:tmpl w:val="DB8C29C6"/>
@@ -6976,7 +7495,7 @@
       </w:rPr>
     </w:lvl>
   </w:abstractNum>
-  <w:abstractNum w:abstractNumId="6" w15:restartNumberingAfterBreak="0">
+  <w:abstractNum w:abstractNumId="7" w15:restartNumberingAfterBreak="0">
     <w:nsid w:val="3605104E"/>
     <w:multiLevelType w:val="hybridMultilevel"/>
     <w:tmpl w:val="70CE2B64"/>
@@ -7089,7 +7608,7 @@
       </w:rPr>
     </w:lvl>
   </w:abstractNum>
-  <w:abstractNum w:abstractNumId="7" w15:restartNumberingAfterBreak="0">
+  <w:abstractNum w:abstractNumId="8" w15:restartNumberingAfterBreak="0">
     <w:nsid w:val="396359D6"/>
     <w:multiLevelType w:val="hybridMultilevel"/>
     <w:tmpl w:val="9C1C686A"/>
@@ -7202,7 +7721,7 @@
       </w:rPr>
     </w:lvl>
   </w:abstractNum>
-  <w:abstractNum w:abstractNumId="8" w15:restartNumberingAfterBreak="0">
+  <w:abstractNum w:abstractNumId="9" w15:restartNumberingAfterBreak="0">
     <w:nsid w:val="41441CE7"/>
     <w:multiLevelType w:val="hybridMultilevel"/>
     <w:tmpl w:val="EBA83A54"/>
@@ -7315,17 +7834,130 @@
       </w:rPr>
     </w:lvl>
   </w:abstractNum>
+  <w:abstractNum w:abstractNumId="10" w15:restartNumberingAfterBreak="0">
+    <w:nsid w:val="79004605"/>
+    <w:multiLevelType w:val="hybridMultilevel"/>
+    <w:tmpl w:val="EE2A5214"/>
+    <w:lvl w:ilvl="0" w:tplc="04090001">
+      <w:start w:val="1"/>
+      <w:numFmt w:val="bullet"/>
+      <w:lvlText w:val=""/>
+      <w:lvlJc w:val="left"/>
+      <w:pPr>
+        <w:ind w:left="720" w:hanging="360"/>
+      </w:pPr>
+      <w:rPr>
+        <w:rFonts w:ascii="Symbol" w:hAnsi="Symbol" w:hint="default"/>
+      </w:rPr>
+    </w:lvl>
+    <w:lvl w:ilvl="1" w:tplc="04090003">
+      <w:start w:val="1"/>
+      <w:numFmt w:val="bullet"/>
+      <w:lvlText w:val="o"/>
+      <w:lvlJc w:val="left"/>
+      <w:pPr>
+        <w:ind w:left="1440" w:hanging="360"/>
+      </w:pPr>
+      <w:rPr>
+        <w:rFonts w:ascii="Courier New" w:hAnsi="Courier New" w:cs="Courier New" w:hint="default"/>
+      </w:rPr>
+    </w:lvl>
+    <w:lvl w:ilvl="2" w:tplc="04090005" w:tentative="1">
+      <w:start w:val="1"/>
+      <w:numFmt w:val="bullet"/>
+      <w:lvlText w:val=""/>
+      <w:lvlJc w:val="left"/>
+      <w:pPr>
+        <w:ind w:left="2160" w:hanging="360"/>
+      </w:pPr>
+      <w:rPr>
+        <w:rFonts w:ascii="Wingdings" w:hAnsi="Wingdings" w:hint="default"/>
+      </w:rPr>
+    </w:lvl>
+    <w:lvl w:ilvl="3" w:tplc="04090001" w:tentative="1">
+      <w:start w:val="1"/>
+      <w:numFmt w:val="bullet"/>
+      <w:lvlText w:val=""/>
+      <w:lvlJc w:val="left"/>
+      <w:pPr>
+        <w:ind w:left="2880" w:hanging="360"/>
+      </w:pPr>
+      <w:rPr>
+        <w:rFonts w:ascii="Symbol" w:hAnsi="Symbol" w:hint="default"/>
+      </w:rPr>
+    </w:lvl>
+    <w:lvl w:ilvl="4" w:tplc="04090003" w:tentative="1">
+      <w:start w:val="1"/>
+      <w:numFmt w:val="bullet"/>
+      <w:lvlText w:val="o"/>
+      <w:lvlJc w:val="left"/>
+      <w:pPr>
+        <w:ind w:left="3600" w:hanging="360"/>
+      </w:pPr>
+      <w:rPr>
+        <w:rFonts w:ascii="Courier New" w:hAnsi="Courier New" w:cs="Courier New" w:hint="default"/>
+      </w:rPr>
+    </w:lvl>
+    <w:lvl w:ilvl="5" w:tplc="04090005" w:tentative="1">
+      <w:start w:val="1"/>
+      <w:numFmt w:val="bullet"/>
+      <w:lvlText w:val=""/>
+      <w:lvlJc w:val="left"/>
+      <w:pPr>
+        <w:ind w:left="4320" w:hanging="360"/>
+      </w:pPr>
+      <w:rPr>
+        <w:rFonts w:ascii="Wingdings" w:hAnsi="Wingdings" w:hint="default"/>
+      </w:rPr>
+    </w:lvl>
+    <w:lvl w:ilvl="6" w:tplc="04090001" w:tentative="1">
+      <w:start w:val="1"/>
+      <w:numFmt w:val="bullet"/>
+      <w:lvlText w:val=""/>
+      <w:lvlJc w:val="left"/>
+      <w:pPr>
+        <w:ind w:left="5040" w:hanging="360"/>
+      </w:pPr>
+      <w:rPr>
+        <w:rFonts w:ascii="Symbol" w:hAnsi="Symbol" w:hint="default"/>
+      </w:rPr>
+    </w:lvl>
+    <w:lvl w:ilvl="7" w:tplc="04090003" w:tentative="1">
+      <w:start w:val="1"/>
+      <w:numFmt w:val="bullet"/>
+      <w:lvlText w:val="o"/>
+      <w:lvlJc w:val="left"/>
+      <w:pPr>
+        <w:ind w:left="5760" w:hanging="360"/>
+      </w:pPr>
+      <w:rPr>
+        <w:rFonts w:ascii="Courier New" w:hAnsi="Courier New" w:cs="Courier New" w:hint="default"/>
+      </w:rPr>
+    </w:lvl>
+    <w:lvl w:ilvl="8" w:tplc="04090005" w:tentative="1">
+      <w:start w:val="1"/>
+      <w:numFmt w:val="bullet"/>
+      <w:lvlText w:val=""/>
+      <w:lvlJc w:val="left"/>
+      <w:pPr>
+        <w:ind w:left="6480" w:hanging="360"/>
+      </w:pPr>
+      <w:rPr>
+        <w:rFonts w:ascii="Wingdings" w:hAnsi="Wingdings" w:hint="default"/>
+      </w:rPr>
+    </w:lvl>
+  </w:abstractNum>
   <w:num w:numId="1">
-    <w:abstractNumId w:val="5"/>
+    <w:abstractNumId w:val="6"/>
   </w:num>
   <w:num w:numId="2">
-    <w:abstractNumId w:val="7"/>
+    <w:abstractNumId w:val="8"/>
   </w:num>
   <w:num w:numId="3">
     <w:abstractNumId w:val="2"/>
   </w:num>
   <w:num w:numId="4">
-    <w:abstractNumId w:val="8"/>
+    <w:abstractNumId w:val="9"/>
   </w:num>
   <w:num w:numId="5">
     <w:abstractNumId w:val="1"/>
@@ -7334,13 +7966,19 @@
     <w:abstractNumId w:val="0"/>
   </w:num>
   <w:num w:numId="7">
-    <w:abstractNumId w:val="3"/>
+    <w:abstractNumId w:val="4"/>
   </w:num>
   <w:num w:numId="8">
-    <w:abstractNumId w:val="6"/>
+    <w:abstractNumId w:val="7"/>
   </w:num>
   <w:num w:numId="9">
-    <w:abstractNumId w:val="4"/>
+    <w:abstractNumId w:val="5"/>
+  </w:num>
+  <w:num w:numId="10">
+    <w:abstractNumId w:val="10"/>
+  </w:num>
+  <w:num w:numId="11">
+    <w:abstractNumId w:val="3"/>
   </w:num>
 </w:numbering>
 </file>
@@ -8349,21 +8987,6 @@
 </file>
 
 <file path=customXml/item1.xml><?xml version="1.0" encoding="utf-8"?>
-<?mso-contentType ?>
-<FormTemplates xmlns="http://schemas.microsoft.com/sharepoint/v3/contenttype/forms">
-  <Display>DocumentLibraryForm</Display>
-  <Edit>DocumentLibraryForm</Edit>
-  <New>DocumentLibraryForm</New>
-</FormTemplates>
-</file>
-
-<file path=customXml/item2.xml><?xml version="1.0" encoding="utf-8"?>
-<p:properties xmlns:p="http://schemas.microsoft.com/office/2006/metadata/properties" xmlns:xsi="http://www.w3.org/2001/XMLSchema-instance" xmlns:pc="http://schemas.microsoft.com/office/infopath/2007/PartnerControls">
-  <documentManagement/>
-</p:properties>
-</file>
-
-<file path=customXml/item3.xml><?xml version="1.0" encoding="utf-8"?>
 <ct:contentTypeSchema xmlns:ct="http://schemas.microsoft.com/office/2006/metadata/contentType" xmlns:ma="http://schemas.microsoft.com/office/2006/metadata/properties/metaAttributes" ct:_="" ma:_="" ma:contentTypeName="Document" ma:contentTypeID="0x0101002F931F56464E4E41BC5AD1DA45752C9B" ma:contentTypeVersion="13" ma:contentTypeDescription="Create a new document." ma:contentTypeScope="" ma:versionID="4a5fae33e207b5518bba42a4ff011a05">
   <xsd:schema xmlns:xsd="http://www.w3.org/2001/XMLSchema" xmlns:xs="http://www.w3.org/2001/XMLSchema" xmlns:p="http://schemas.microsoft.com/office/2006/metadata/properties" xmlns:ns3="e8603f76-99dc-4903-93cc-b91b285de7da" xmlns:ns4="d7221b1b-0a1b-4ee8-a55b-0db0595e64be" targetNamespace="http://schemas.microsoft.com/office/2006/metadata/properties" ma:root="true" ma:fieldsID="7d05fcdebce6d74b1176231749bc9bf3" ns3:_="" ns4:_="">
     <xsd:import namespace="e8603f76-99dc-4903-93cc-b91b285de7da"/>
@@ -8586,28 +9209,26 @@
 </ct:contentTypeSchema>
 </file>
 
+<file path=customXml/item2.xml><?xml version="1.0" encoding="utf-8"?>
+<p:properties xmlns:p="http://schemas.microsoft.com/office/2006/metadata/properties" xmlns:xsi="http://www.w3.org/2001/XMLSchema-instance" xmlns:pc="http://schemas.microsoft.com/office/infopath/2007/PartnerControls">
+  <documentManagement/>
+</p:properties>
+</file>
+
+<file path=customXml/item3.xml><?xml version="1.0" encoding="utf-8"?>
+<?mso-contentType ?>
+<FormTemplates xmlns="http://schemas.microsoft.com/sharepoint/v3/contenttype/forms">
+  <Display>DocumentLibraryForm</Display>
+  <Edit>DocumentLibraryForm</Edit>
+  <New>DocumentLibraryForm</New>
+</FormTemplates>
+</file>
+
 <file path=customXml/item4.xml><?xml version="1.0" encoding="utf-8"?>
 <b:Sources xmlns:b="http://schemas.openxmlformats.org/officeDocument/2006/bibliography" xmlns="http://schemas.openxmlformats.org/officeDocument/2006/bibliography" SelectedStyle="\APASixthEditionOfficeOnline.xsl" StyleName="APA" Version="6"/>
 </file>
 
 <file path=customXml/itemProps1.xml><?xml version="1.0" encoding="utf-8"?>
-<ds:datastoreItem xmlns:ds="http://schemas.openxmlformats.org/officeDocument/2006/customXml" ds:itemID="{0AC38AAA-1B2F-4783-B073-6A5B018E58B6}">
-  <ds:schemaRefs>
-    <ds:schemaRef ds:uri="http://schemas.microsoft.com/sharepoint/v3/contenttype/forms"/>
-  </ds:schemaRefs>
-</ds:datastoreItem>
-</file>
-
-<file path=customXml/itemProps2.xml><?xml version="1.0" encoding="utf-8"?>
-<ds:datastoreItem xmlns:ds="http://schemas.openxmlformats.org/officeDocument/2006/customXml" ds:itemID="{D53E24BC-F6F3-4987-8E2D-BD73D029CCA7}">
-  <ds:schemaRefs>
-    <ds:schemaRef ds:uri="http://schemas.microsoft.com/office/2006/metadata/properties"/>
-    <ds:schemaRef ds:uri="http://schemas.microsoft.com/office/infopath/2007/PartnerControls"/>
-  </ds:schemaRefs>
-</ds:datastoreItem>
-</file>
-
-<file path=customXml/itemProps3.xml><?xml version="1.0" encoding="utf-8"?>
 <ds:datastoreItem xmlns:ds="http://schemas.openxmlformats.org/officeDocument/2006/customXml" ds:itemID="{5CDE62D4-A5C3-48BE-BED9-2F059341D692}">
   <ds:schemaRefs>
     <ds:schemaRef ds:uri="http://schemas.microsoft.com/office/2006/metadata/contentType"/>
@@ -8626,8 +9247,25 @@
 </ds:datastoreItem>
 </file>
 
+<file path=customXml/itemProps2.xml><?xml version="1.0" encoding="utf-8"?>
+<ds:datastoreItem xmlns:ds="http://schemas.openxmlformats.org/officeDocument/2006/customXml" ds:itemID="{D53E24BC-F6F3-4987-8E2D-BD73D029CCA7}">
+  <ds:schemaRefs>
+    <ds:schemaRef ds:uri="http://schemas.microsoft.com/office/2006/metadata/properties"/>
+    <ds:schemaRef ds:uri="http://schemas.microsoft.com/office/infopath/2007/PartnerControls"/>
+  </ds:schemaRefs>
+</ds:datastoreItem>
+</file>
+
+<file path=customXml/itemProps3.xml><?xml version="1.0" encoding="utf-8"?>
+<ds:datastoreItem xmlns:ds="http://schemas.openxmlformats.org/officeDocument/2006/customXml" ds:itemID="{0AC38AAA-1B2F-4783-B073-6A5B018E58B6}">
+  <ds:schemaRefs>
+    <ds:schemaRef ds:uri="http://schemas.microsoft.com/sharepoint/v3/contenttype/forms"/>
+  </ds:schemaRefs>
+</ds:datastoreItem>
+</file>
+
 <file path=customXml/itemProps4.xml><?xml version="1.0" encoding="utf-8"?>
-<ds:datastoreItem xmlns:ds="http://schemas.openxmlformats.org/officeDocument/2006/customXml" ds:itemID="{AFE83827-D746-48AE-BBA8-2789C7FC3E6C}">
+<ds:datastoreItem xmlns:ds="http://schemas.openxmlformats.org/officeDocument/2006/customXml" ds:itemID="{80350E60-22FC-4640-BF73-42EEBC2E78E9}">
   <ds:schemaRefs>
     <ds:schemaRef ds:uri="http://schemas.openxmlformats.org/officeDocument/2006/bibliography"/>
   </ds:schemaRefs>

</xml_diff>